<commit_message>
styling changes/ no more registration
</commit_message>
<xml_diff>
--- a/documenten/kerntaak_2/Functionele_test_v1.0.docx
+++ b/documenten/kerntaak_2/Functionele_test_v1.0.docx
@@ -14,13 +14,22 @@
       </w:r>
     </w:p>
     <w:p>
-      <w:proofErr w:type="spellStart"/>
-      <w:r>
-        <w:t>Inloggevens</w:t>
-      </w:r>
-      <w:proofErr w:type="spellEnd"/>
-      <w:r>
-        <w:t xml:space="preserve"> voor de dashboard:</w:t>
+      <w:r>
+        <w:t>Inlogge</w:t>
+      </w:r>
+      <w:r>
+        <w:t>ge</w:t>
+      </w:r>
+      <w:bookmarkStart w:id="0" w:name="_GoBack"/>
+      <w:bookmarkEnd w:id="0"/>
+      <w:r>
+        <w:t xml:space="preserve">vens voor </w:t>
+      </w:r>
+      <w:r>
+        <w:t>het</w:t>
+      </w:r>
+      <w:r>
+        <w:t xml:space="preserve"> dashboard:</w:t>
       </w:r>
     </w:p>
     <w:p>
@@ -52,7 +61,10 @@
     <w:p/>
     <w:p>
       <w:r>
-        <w:t>ga naar de applicatie waar je kan aangeven hoe je dag was geweest.</w:t>
+        <w:t>Ga</w:t>
+      </w:r>
+      <w:r>
+        <w:t xml:space="preserve"> naar de applicatie waar je kan aangeven hoe je dag was geweest.</w:t>
       </w:r>
     </w:p>
     <w:p/>
@@ -94,7 +106,7 @@
           </w:tcPr>
           <w:p>
             <w:r>
-              <w:t>opmerkingen</w:t>
+              <w:t>Opmerkingen</w:t>
             </w:r>
           </w:p>
         </w:tc>
@@ -108,11 +120,9 @@
             <w:r>
               <w:t xml:space="preserve">Is de </w:t>
             </w:r>
-            <w:proofErr w:type="spellStart"/>
-            <w:r>
-              <w:t>huistijl</w:t>
-            </w:r>
-            <w:proofErr w:type="spellEnd"/>
+            <w:r>
+              <w:t>huisstijl</w:t>
+            </w:r>
             <w:r>
               <w:t xml:space="preserve"> van de app blauw, geel en zwart</w:t>
             </w:r>
@@ -140,11 +150,9 @@
             <w:r>
               <w:t xml:space="preserve">Is de app in het </w:t>
             </w:r>
-            <w:proofErr w:type="spellStart"/>
-            <w:r>
-              <w:t>nederlands</w:t>
-            </w:r>
-            <w:proofErr w:type="spellEnd"/>
+            <w:r>
+              <w:t>Nederlands</w:t>
+            </w:r>
           </w:p>
           <w:p/>
         </w:tc>
@@ -170,11 +178,9 @@
             <w:r>
               <w:t xml:space="preserve">Kan je kiezen tussen drie verschillende </w:t>
             </w:r>
-            <w:proofErr w:type="spellStart"/>
-            <w:r>
-              <w:t>smily’s</w:t>
-            </w:r>
-            <w:proofErr w:type="spellEnd"/>
+            <w:r>
+              <w:t>smileys</w:t>
+            </w:r>
             <w:r>
               <w:t xml:space="preserve"> </w:t>
             </w:r>
@@ -349,7 +355,25 @@
     <w:p>
       <w:r>
         <w:lastRenderedPageBreak/>
-        <w:t xml:space="preserve">Ga naar de login pagina van de dashboard gebruik de inlog gegevens van de begin van de documentatie. </w:t>
+        <w:t xml:space="preserve">Ga naar de login pagina van </w:t>
+      </w:r>
+      <w:r>
+        <w:t>het</w:t>
+      </w:r>
+      <w:r>
+        <w:t xml:space="preserve"> dashboar</w:t>
+      </w:r>
+      <w:r>
+        <w:t>d. Gebruik de inlog</w:t>
+      </w:r>
+      <w:r>
+        <w:t xml:space="preserve">gegevens van </w:t>
+      </w:r>
+      <w:r>
+        <w:t>het</w:t>
+      </w:r>
+      <w:r>
+        <w:t xml:space="preserve"> begin van de documentatie. </w:t>
       </w:r>
     </w:p>
     <w:tbl>
@@ -390,7 +414,7 @@
           </w:tcPr>
           <w:p>
             <w:r>
-              <w:t>opmerkingen</w:t>
+              <w:t>Opmerkingen</w:t>
             </w:r>
           </w:p>
         </w:tc>
@@ -447,15 +471,19 @@
     <w:p/>
     <w:p>
       <w:r>
-        <w:t xml:space="preserve">Als je bent </w:t>
-      </w:r>
-      <w:proofErr w:type="spellStart"/>
-      <w:r>
-        <w:t>ingelog</w:t>
-      </w:r>
-      <w:proofErr w:type="spellEnd"/>
-      <w:r>
-        <w:t xml:space="preserve"> in de dashboard:</w:t>
+        <w:t>Als je ingelog</w:t>
+      </w:r>
+      <w:r>
+        <w:t>d bent</w:t>
+      </w:r>
+      <w:r>
+        <w:t xml:space="preserve"> in</w:t>
+      </w:r>
+      <w:r>
+        <w:t xml:space="preserve"> het</w:t>
+      </w:r>
+      <w:r>
+        <w:t xml:space="preserve"> dashboard:</w:t>
       </w:r>
     </w:p>
     <w:tbl>
@@ -496,7 +524,7 @@
           </w:tcPr>
           <w:p>
             <w:r>
-              <w:t>opmerkingen</w:t>
+              <w:t>Opmerkingen</w:t>
             </w:r>
           </w:p>
         </w:tc>
@@ -559,7 +587,10 @@
           </w:tcPr>
           <w:p>
             <w:r>
-              <w:t>Is de opbouw ban het menu logisch</w:t>
+              <w:t>Is de opbouw v</w:t>
+            </w:r>
+            <w:r>
+              <w:t>an het menu logisch</w:t>
             </w:r>
           </w:p>
         </w:tc>
@@ -660,8 +691,6 @@
           </w:tcPr>
           <w:p/>
         </w:tc>
-        <w:bookmarkStart w:id="0" w:name="_GoBack"/>
-        <w:bookmarkEnd w:id="0"/>
       </w:tr>
     </w:tbl>
     <w:p/>
@@ -708,7 +737,7 @@
           </w:tcPr>
           <w:p>
             <w:r>
-              <w:t>opmerkingen</w:t>
+              <w:t>Opmerkingen</w:t>
             </w:r>
           </w:p>
         </w:tc>
@@ -747,13 +776,11 @@
               <w:t xml:space="preserve">Is er een </w:t>
             </w:r>
             <w:r>
-              <w:t xml:space="preserve">knop naast de mail </w:t>
-            </w:r>
-            <w:proofErr w:type="spellStart"/>
-            <w:r>
-              <w:t>address</w:t>
-            </w:r>
-            <w:proofErr w:type="spellEnd"/>
+              <w:t xml:space="preserve">knop naast de </w:t>
+            </w:r>
+            <w:r>
+              <w:t>mailadressen</w:t>
+            </w:r>
           </w:p>
         </w:tc>
         <w:tc>
@@ -876,15 +903,7 @@
         <w:t xml:space="preserve">Druk </w:t>
       </w:r>
       <w:r>
-        <w:t xml:space="preserve">op de </w:t>
-      </w:r>
-      <w:proofErr w:type="spellStart"/>
-      <w:r>
-        <w:t>votes</w:t>
-      </w:r>
-      <w:proofErr w:type="spellEnd"/>
-      <w:r>
-        <w:t xml:space="preserve"> menu</w:t>
+        <w:t>op de votes menu</w:t>
       </w:r>
     </w:p>
     <w:tbl>
@@ -967,15 +986,7 @@
           </w:tcPr>
           <w:p>
             <w:r>
-              <w:t xml:space="preserve">Krijg je een lijst met de aantal </w:t>
-            </w:r>
-            <w:proofErr w:type="spellStart"/>
-            <w:r>
-              <w:t>votes</w:t>
-            </w:r>
-            <w:proofErr w:type="spellEnd"/>
-            <w:r>
-              <w:t xml:space="preserve"> er zijn geweest gegeven</w:t>
+              <w:t>Krijg je een lijst met de aantal votes er zijn geweest gegeven</w:t>
             </w:r>
           </w:p>
         </w:tc>

</xml_diff>